<commit_message>
Modificaciones pequeñas de detalles
</commit_message>
<xml_diff>
--- a/AED-R21-PARTE2/Segunda Entrega - Instructivo.docx
+++ b/AED-R21-PARTE2/Segunda Entrega - Instructivo.docx
@@ -481,7 +481,6 @@
         <w:ind w:left="851"/>
         <w:jc w:val="both"/>
       </w:pPr>
-      <w:bookmarkStart w:id="0" w:name="_GoBack"/>
       <w:r>
         <w:rPr>
           <w:noProof/>
@@ -530,7 +529,6 @@
           </wp:inline>
         </w:drawing>
       </w:r>
-      <w:bookmarkEnd w:id="0"/>
     </w:p>
     <w:p>
       <w:pPr>
@@ -648,6 +646,19 @@
     </w:p>
     <w:p>
       <w:pPr>
+        <w:rPr>
+          <w:b/>
+        </w:rPr>
+      </w:pPr>
+      <w:r>
+        <w:rPr>
+          <w:b/>
+        </w:rPr>
+        <w:br w:type="page"/>
+      </w:r>
+    </w:p>
+    <w:p>
+      <w:pPr>
         <w:pStyle w:val="Listaconvietas"/>
         <w:numPr>
           <w:ilvl w:val="0"/>
@@ -662,6 +673,7 @@
         <w:rPr>
           <w:b/>
         </w:rPr>
+        <w:lastRenderedPageBreak/>
         <w:t>Árbol Binario</w:t>
       </w:r>
     </w:p>
@@ -682,7 +694,6 @@
           <w:noProof/>
           <w:lang w:eastAsia="es-AR"/>
         </w:rPr>
-        <w:lastRenderedPageBreak/>
         <w:drawing>
           <wp:inline distT="0" distB="0" distL="0" distR="0" wp14:anchorId="65C807D2" wp14:editId="455CB1EE">
             <wp:extent cx="4017142" cy="3331582"/>
@@ -766,16 +777,16 @@
           <w:b/>
         </w:rPr>
       </w:pPr>
+      <w:bookmarkStart w:id="0" w:name="_GoBack"/>
       <w:r>
         <w:rPr>
           <w:noProof/>
           <w:lang w:eastAsia="es-AR"/>
         </w:rPr>
-        <w:lastRenderedPageBreak/>
         <w:drawing>
-          <wp:inline distT="0" distB="0" distL="0" distR="0" wp14:anchorId="6DA7B0E5" wp14:editId="55338FAD">
-            <wp:extent cx="3895726" cy="5118384"/>
-            <wp:effectExtent l="0" t="0" r="0" b="6350"/>
+          <wp:inline distT="0" distB="0" distL="0" distR="0" wp14:anchorId="6DA7B0E5" wp14:editId="077560F2">
+            <wp:extent cx="3617606" cy="4752976"/>
+            <wp:effectExtent l="0" t="0" r="1905" b="0"/>
             <wp:docPr id="12" name="Imagen 12"/>
             <wp:cNvGraphicFramePr>
               <a:graphicFrameLocks xmlns:a="http://schemas.openxmlformats.org/drawingml/2006/main" noChangeAspect="1"/>
@@ -795,7 +806,7 @@
                   <pic:spPr bwMode="auto">
                     <a:xfrm>
                       <a:off x="0" y="0"/>
-                      <a:ext cx="3898159" cy="5121580"/>
+                      <a:ext cx="3622313" cy="4759160"/>
                     </a:xfrm>
                     <a:prstGeom prst="rect">
                       <a:avLst/>
@@ -815,6 +826,7 @@
           </wp:inline>
         </w:drawing>
       </w:r>
+      <w:bookmarkEnd w:id="0"/>
     </w:p>
     <w:sectPr>
       <w:footerReference w:type="default" r:id="rId15"/>
@@ -876,7 +888,7 @@
       <w:rPr>
         <w:noProof/>
       </w:rPr>
-      <w:t>2</w:t>
+      <w:t>3</w:t>
     </w:r>
     <w:r>
       <w:rPr>
@@ -4794,7 +4806,7 @@
   <a:extraClrSchemeLst/>
   <a:extLst>
     <a:ext uri="{05A4C25C-085E-4340-85A3-A5531E510DB2}">
-      <thm15:themeFamily xmlns:thm15="http://schemas.microsoft.com/office/thememl/2012/main" xmlns="" name="Office Theme" id="{62F939B6-93AF-4DB8-9C6B-D6C7DFDC589F}" vid="{4A3C46E8-61CC-4603-A589-7422A47A8E4A}"/>
+      <thm15:themeFamily xmlns="" xmlns:thm15="http://schemas.microsoft.com/office/thememl/2012/main" name="Office Theme" id="{62F939B6-93AF-4DB8-9C6B-D6C7DFDC589F}" vid="{4A3C46E8-61CC-4603-A589-7422A47A8E4A}"/>
     </a:ext>
   </a:extLst>
 </a:theme>
@@ -4805,7 +4817,7 @@
 </file>
 
 <file path=customXml/itemProps1.xml><?xml version="1.0" encoding="utf-8"?>
-<ds:datastoreItem xmlns:ds="http://schemas.openxmlformats.org/officeDocument/2006/customXml" ds:itemID="{B92A6EC2-F60E-41AD-8072-24C500D81225}">
+<ds:datastoreItem xmlns:ds="http://schemas.openxmlformats.org/officeDocument/2006/customXml" ds:itemID="{A3051959-3AC7-4B36-A6E1-FCF38C9B2B69}">
   <ds:schemaRefs>
     <ds:schemaRef ds:uri="http://schemas.openxmlformats.org/officeDocument/2006/bibliography"/>
   </ds:schemaRefs>

</xml_diff>